<commit_message>
More notes and testing. Deleted a lot of work because starting intial screen on robinhood screen
</commit_message>
<xml_diff>
--- a/Frontend SwiftUI.docx
+++ b/Frontend SwiftUI.docx
@@ -80,61 +80,15 @@
           <w:rFonts w:ascii="Times New Roman" w:eastAsia="Times New Roman" w:hAnsi="Times New Roman" w:cs="Times New Roman"/>
         </w:rPr>
       </w:pPr>
-      <w:r>
-        <w:rPr>
-          <w:rFonts w:ascii="Times New Roman" w:eastAsia="Times New Roman" w:hAnsi="Times New Roman" w:cs="Times New Roman"/>
-          <w:color w:val="0000FF"/>
-          <w:u w:val="single"/>
-        </w:rPr>
-        <w:fldChar w:fldCharType="begin"/>
-      </w:r>
-      <w:r>
-        <w:rPr>
-          <w:rFonts w:ascii="Times New Roman" w:eastAsia="Times New Roman" w:hAnsi="Times New Roman" w:cs="Times New Roman"/>
-          <w:color w:val="0000FF"/>
-          <w:u w:val="single"/>
-        </w:rPr>
-        <w:instrText xml:space="preserve"> HYPERLINK "</w:instrText>
-      </w:r>
-      <w:r>
-        <w:rPr>
-          <w:rFonts w:ascii="Times New Roman" w:eastAsia="Times New Roman" w:hAnsi="Times New Roman" w:cs="Times New Roman"/>
-          <w:color w:val="0000FF"/>
-          <w:u w:val="single"/>
-        </w:rPr>
-        <w:instrText>https://www.youtube.com/watch?v=jbtqIBpUG7g&amp;feature=youtu.be</w:instrText>
-      </w:r>
-      <w:r>
-        <w:rPr>
-          <w:rFonts w:ascii="Times New Roman" w:eastAsia="Times New Roman" w:hAnsi="Times New Roman" w:cs="Times New Roman"/>
-          <w:color w:val="0000FF"/>
-          <w:u w:val="single"/>
-        </w:rPr>
-        <w:instrText xml:space="preserve">" </w:instrText>
-      </w:r>
-      <w:r>
-        <w:rPr>
-          <w:rFonts w:ascii="Times New Roman" w:eastAsia="Times New Roman" w:hAnsi="Times New Roman" w:cs="Times New Roman"/>
-          <w:color w:val="0000FF"/>
-          <w:u w:val="single"/>
-        </w:rPr>
-        <w:fldChar w:fldCharType="separate"/>
-      </w:r>
-      <w:r>
-        <w:rPr>
-          <w:rStyle w:val="Hyperlink"/>
-          <w:rFonts w:ascii="Times New Roman" w:eastAsia="Times New Roman" w:hAnsi="Times New Roman" w:cs="Times New Roman"/>
-        </w:rPr>
-        <w:t>https://www.youtube.com/watch?v=jbtqIBpUG7g&amp;feature=youtu.be</w:t>
-      </w:r>
-      <w:r>
-        <w:rPr>
-          <w:rFonts w:ascii="Times New Roman" w:eastAsia="Times New Roman" w:hAnsi="Times New Roman" w:cs="Times New Roman"/>
-          <w:color w:val="0000FF"/>
-          <w:u w:val="single"/>
-        </w:rPr>
-        <w:fldChar w:fldCharType="end"/>
-      </w:r>
+      <w:hyperlink r:id="rId6" w:history="1">
+        <w:r>
+          <w:rPr>
+            <w:rStyle w:val="Hyperlink"/>
+            <w:rFonts w:ascii="Times New Roman" w:eastAsia="Times New Roman" w:hAnsi="Times New Roman" w:cs="Times New Roman"/>
+          </w:rPr>
+          <w:t>https://www.youtube.com/watch?v=jbtqIBpUG7g&amp;feature=youtu.be</w:t>
+        </w:r>
+      </w:hyperlink>
     </w:p>
     <w:p>
       <w:pPr>
@@ -165,61 +119,15 @@
           <w:rFonts w:ascii="Times New Roman" w:eastAsia="Times New Roman" w:hAnsi="Times New Roman" w:cs="Times New Roman"/>
         </w:rPr>
       </w:pPr>
-      <w:r>
-        <w:rPr>
-          <w:rFonts w:ascii="Times New Roman" w:eastAsia="Times New Roman" w:hAnsi="Times New Roman" w:cs="Times New Roman"/>
-          <w:color w:val="0000FF"/>
-          <w:u w:val="single"/>
-        </w:rPr>
-        <w:fldChar w:fldCharType="begin"/>
-      </w:r>
-      <w:r>
-        <w:rPr>
-          <w:rFonts w:ascii="Times New Roman" w:eastAsia="Times New Roman" w:hAnsi="Times New Roman" w:cs="Times New Roman"/>
-          <w:color w:val="0000FF"/>
-          <w:u w:val="single"/>
-        </w:rPr>
-        <w:instrText xml:space="preserve"> HYPERLINK "</w:instrText>
-      </w:r>
-      <w:r>
-        <w:rPr>
-          <w:rFonts w:ascii="Times New Roman" w:eastAsia="Times New Roman" w:hAnsi="Times New Roman" w:cs="Times New Roman"/>
-          <w:color w:val="0000FF"/>
-          <w:u w:val="single"/>
-        </w:rPr>
-        <w:instrText>https://www.youtube.com/watch?v=4GjXq2Sr55Q&amp;feature=youtu.be</w:instrText>
-      </w:r>
-      <w:r>
-        <w:rPr>
-          <w:rFonts w:ascii="Times New Roman" w:eastAsia="Times New Roman" w:hAnsi="Times New Roman" w:cs="Times New Roman"/>
-          <w:color w:val="0000FF"/>
-          <w:u w:val="single"/>
-        </w:rPr>
-        <w:instrText xml:space="preserve">" </w:instrText>
-      </w:r>
-      <w:r>
-        <w:rPr>
-          <w:rFonts w:ascii="Times New Roman" w:eastAsia="Times New Roman" w:hAnsi="Times New Roman" w:cs="Times New Roman"/>
-          <w:color w:val="0000FF"/>
-          <w:u w:val="single"/>
-        </w:rPr>
-        <w:fldChar w:fldCharType="separate"/>
-      </w:r>
-      <w:r>
-        <w:rPr>
-          <w:rStyle w:val="Hyperlink"/>
-          <w:rFonts w:ascii="Times New Roman" w:eastAsia="Times New Roman" w:hAnsi="Times New Roman" w:cs="Times New Roman"/>
-        </w:rPr>
-        <w:t>https://www.youtube.com/watch?v=4GjXq2Sr55Q&amp;feature=youtu.be</w:t>
-      </w:r>
-      <w:r>
-        <w:rPr>
-          <w:rFonts w:ascii="Times New Roman" w:eastAsia="Times New Roman" w:hAnsi="Times New Roman" w:cs="Times New Roman"/>
-          <w:color w:val="0000FF"/>
-          <w:u w:val="single"/>
-        </w:rPr>
-        <w:fldChar w:fldCharType="end"/>
-      </w:r>
+      <w:hyperlink r:id="rId7" w:history="1">
+        <w:r>
+          <w:rPr>
+            <w:rStyle w:val="Hyperlink"/>
+            <w:rFonts w:ascii="Times New Roman" w:eastAsia="Times New Roman" w:hAnsi="Times New Roman" w:cs="Times New Roman"/>
+          </w:rPr>
+          <w:t>https://www.youtube.com/watch?v=4GjXq2Sr55Q&amp;feature=youtu.be</w:t>
+        </w:r>
+      </w:hyperlink>
     </w:p>
     <w:p>
       <w:pPr>
@@ -250,7 +158,7 @@
           <w:rFonts w:ascii="Times New Roman" w:eastAsia="Times New Roman" w:hAnsi="Times New Roman" w:cs="Times New Roman"/>
         </w:rPr>
       </w:pPr>
-      <w:hyperlink r:id="rId6" w:history="1">
+      <w:hyperlink r:id="rId8" w:history="1">
         <w:r>
           <w:rPr>
             <w:rStyle w:val="Hyperlink"/>
@@ -295,15 +203,7 @@
           <w:color w:val="0000FF"/>
           <w:u w:val="single"/>
         </w:rPr>
-        <w:t>https://www.youtube.com/watch?v=eHEeWzFP6O4&amp;t=215s</w:t>
-      </w:r>
-      <w:r>
-        <w:rPr>
-          <w:rFonts w:ascii="Times New Roman" w:eastAsia="Times New Roman" w:hAnsi="Times New Roman" w:cs="Times New Roman"/>
-          <w:color w:val="0000FF"/>
-          <w:u w:val="single"/>
-        </w:rPr>
-        <w:t xml:space="preserve"> </w:t>
+        <w:t xml:space="preserve">https://www.youtube.com/watch?v=eHEeWzFP6O4&amp;t=215s </w:t>
       </w:r>
     </w:p>
     <w:p>
@@ -335,7 +235,7 @@
           <w:rFonts w:ascii="Times New Roman" w:eastAsia="Times New Roman" w:hAnsi="Times New Roman" w:cs="Times New Roman"/>
         </w:rPr>
       </w:pPr>
-      <w:hyperlink r:id="rId7" w:history="1">
+      <w:hyperlink r:id="rId9" w:history="1">
         <w:r>
           <w:rPr>
             <w:rStyle w:val="Hyperlink"/>
@@ -412,7 +312,7 @@
           <w:rFonts w:ascii="Times New Roman" w:eastAsia="Times New Roman" w:hAnsi="Times New Roman" w:cs="Times New Roman"/>
         </w:rPr>
       </w:pPr>
-      <w:hyperlink r:id="rId8" w:history="1">
+      <w:hyperlink r:id="rId10" w:history="1">
         <w:r>
           <w:rPr>
             <w:rStyle w:val="Hyperlink"/>
@@ -465,19 +365,7 @@
         <w:rPr>
           <w:rFonts w:ascii="Times New Roman" w:eastAsia="Times New Roman" w:hAnsi="Times New Roman" w:cs="Times New Roman"/>
         </w:rPr>
-        <w:t xml:space="preserve"> (</w:t>
-      </w:r>
-      <w:r>
-        <w:rPr>
-          <w:rFonts w:ascii="Times New Roman" w:eastAsia="Times New Roman" w:hAnsi="Times New Roman" w:cs="Times New Roman"/>
-        </w:rPr>
-        <w:t>Make sure to take the quiz at the end</w:t>
-      </w:r>
-      <w:r>
-        <w:rPr>
-          <w:rFonts w:ascii="Times New Roman" w:eastAsia="Times New Roman" w:hAnsi="Times New Roman" w:cs="Times New Roman"/>
-        </w:rPr>
-        <w:t xml:space="preserve"> of all tutorials)</w:t>
+        <w:t xml:space="preserve"> (Make sure to take the quiz at the end of all tutorials)</w:t>
       </w:r>
     </w:p>
     <w:p>
@@ -491,19 +379,11 @@
           <w:rFonts w:ascii="Times New Roman" w:eastAsia="Times New Roman" w:hAnsi="Times New Roman" w:cs="Times New Roman"/>
         </w:rPr>
       </w:pPr>
-      <w:proofErr w:type="spellStart"/>
-      <w:r>
-        <w:rPr>
-          <w:rFonts w:ascii="Times New Roman" w:eastAsia="Times New Roman" w:hAnsi="Times New Roman" w:cs="Times New Roman"/>
-        </w:rPr>
-        <w:t>Creating and Combining</w:t>
-      </w:r>
-      <w:proofErr w:type="spellEnd"/>
-      <w:r>
-        <w:rPr>
-          <w:rFonts w:ascii="Times New Roman" w:eastAsia="Times New Roman" w:hAnsi="Times New Roman" w:cs="Times New Roman"/>
-        </w:rPr>
-        <w:t xml:space="preserve"> Views</w:t>
+      <w:r>
+        <w:rPr>
+          <w:rFonts w:ascii="Times New Roman" w:eastAsia="Times New Roman" w:hAnsi="Times New Roman" w:cs="Times New Roman"/>
+        </w:rPr>
+        <w:t>Creating and Combining Views</w:t>
       </w:r>
     </w:p>
     <w:p>
@@ -699,7 +579,7 @@
           <w:rFonts w:ascii="Times New Roman" w:eastAsia="Times New Roman" w:hAnsi="Times New Roman" w:cs="Times New Roman"/>
         </w:rPr>
       </w:pPr>
-      <w:hyperlink r:id="rId9" w:history="1">
+      <w:hyperlink r:id="rId11" w:history="1">
         <w:r>
           <w:rPr>
             <w:rStyle w:val="Hyperlink"/>
@@ -720,7 +600,7 @@
           <w:rFonts w:ascii="Times New Roman" w:eastAsia="Times New Roman" w:hAnsi="Times New Roman" w:cs="Times New Roman"/>
         </w:rPr>
       </w:pPr>
-      <w:hyperlink r:id="rId10" w:history="1">
+      <w:hyperlink r:id="rId12" w:history="1">
         <w:r>
           <w:rPr>
             <w:rStyle w:val="Hyperlink"/>
@@ -741,27 +621,13 @@
           <w:rFonts w:ascii="Times New Roman" w:eastAsia="Times New Roman" w:hAnsi="Times New Roman" w:cs="Times New Roman"/>
         </w:rPr>
       </w:pPr>
-      <w:hyperlink r:id="rId11" w:history="1">
+      <w:hyperlink r:id="rId13" w:history="1">
         <w:r>
           <w:rPr>
             <w:rStyle w:val="Hyperlink"/>
             <w:rFonts w:ascii="Times New Roman" w:eastAsia="Times New Roman" w:hAnsi="Times New Roman" w:cs="Times New Roman"/>
           </w:rPr>
-          <w:t>https://www.youtube.com/</w:t>
-        </w:r>
-        <w:r>
-          <w:rPr>
-            <w:rStyle w:val="Hyperlink"/>
-            <w:rFonts w:ascii="Times New Roman" w:eastAsia="Times New Roman" w:hAnsi="Times New Roman" w:cs="Times New Roman"/>
-          </w:rPr>
-          <w:t>w</w:t>
-        </w:r>
-        <w:r>
-          <w:rPr>
-            <w:rStyle w:val="Hyperlink"/>
-            <w:rFonts w:ascii="Times New Roman" w:eastAsia="Times New Roman" w:hAnsi="Times New Roman" w:cs="Times New Roman"/>
-          </w:rPr>
-          <w:t>atch?v=ahUNAK4LnsQ&amp;list=PL3MWPU0RhJzGgjPStzYaqBks3eBEPhbdZ&amp;index=3</w:t>
+          <w:t>https://www.youtube.com/watch?v=ahUNAK4LnsQ&amp;list=PL3MWPU0RhJzGgjPStzYaqBks3eBEPhbdZ&amp;index=3</w:t>
         </w:r>
       </w:hyperlink>
       <w:r>
@@ -802,13 +668,87 @@
           <w:rFonts w:ascii="Times New Roman" w:hAnsi="Times New Roman" w:cs="Times New Roman"/>
         </w:rPr>
       </w:pPr>
-      <w:hyperlink r:id="rId12" w:history="1">
+      <w:hyperlink r:id="rId14" w:history="1">
         <w:r>
           <w:rPr>
             <w:rStyle w:val="Hyperlink"/>
             <w:rFonts w:ascii="Times New Roman" w:hAnsi="Times New Roman" w:cs="Times New Roman"/>
           </w:rPr>
           <w:t>https://www.youtube.com/watch?v=nA6Jo6YnL9g</w:t>
+        </w:r>
+      </w:hyperlink>
+      <w:r>
+        <w:rPr>
+          <w:rFonts w:ascii="Times New Roman" w:hAnsi="Times New Roman" w:cs="Times New Roman"/>
+        </w:rPr>
+        <w:t xml:space="preserve"> </w:t>
+      </w:r>
+    </w:p>
+    <w:p>
+      <w:pPr>
+        <w:rPr>
+          <w:rFonts w:ascii="Times New Roman" w:hAnsi="Times New Roman" w:cs="Times New Roman"/>
+        </w:rPr>
+      </w:pPr>
+    </w:p>
+    <w:p>
+      <w:pPr>
+        <w:rPr>
+          <w:rFonts w:ascii="Times New Roman" w:hAnsi="Times New Roman" w:cs="Times New Roman"/>
+        </w:rPr>
+      </w:pPr>
+      <w:r>
+        <w:rPr>
+          <w:rFonts w:ascii="Times New Roman" w:hAnsi="Times New Roman" w:cs="Times New Roman"/>
+        </w:rPr>
+        <w:t>Transition Between Views using Observable Objects or without using Navigation Views:</w:t>
+      </w:r>
+    </w:p>
+    <w:p>
+      <w:pPr>
+        <w:pStyle w:val="ListParagraph"/>
+        <w:numPr>
+          <w:ilvl w:val="0"/>
+          <w:numId w:val="2"/>
+        </w:numPr>
+        <w:rPr>
+          <w:rFonts w:ascii="Times New Roman" w:hAnsi="Times New Roman" w:cs="Times New Roman"/>
+        </w:rPr>
+      </w:pPr>
+      <w:hyperlink r:id="rId15" w:history="1">
+        <w:r>
+          <w:rPr>
+            <w:rStyle w:val="Hyperlink"/>
+            <w:rFonts w:ascii="Times New Roman" w:hAnsi="Times New Roman" w:cs="Times New Roman"/>
+          </w:rPr>
+          <w:t>https://blckbirds.com/post/how-to-navigate-between-views-in-swiftui-by-using-an-bindableobject/</w:t>
+        </w:r>
+      </w:hyperlink>
+      <w:r>
+        <w:rPr>
+          <w:rFonts w:ascii="Times New Roman" w:hAnsi="Times New Roman" w:cs="Times New Roman"/>
+        </w:rPr>
+        <w:t xml:space="preserve"> </w:t>
+      </w:r>
+    </w:p>
+    <w:p>
+      <w:pPr>
+        <w:pStyle w:val="ListParagraph"/>
+        <w:numPr>
+          <w:ilvl w:val="0"/>
+          <w:numId w:val="2"/>
+        </w:numPr>
+        <w:rPr>
+          <w:rFonts w:ascii="Times New Roman" w:hAnsi="Times New Roman" w:cs="Times New Roman"/>
+        </w:rPr>
+      </w:pPr>
+      <w:hyperlink r:id="rId16" w:history="1">
+        <w:r>
+          <w:rPr>
+            <w:rStyle w:val="Hyperlink"/>
+            <w:rFonts w:ascii="Times New Roman" w:hAnsi="Times New Roman" w:cs="Times New Roman"/>
+          </w:rPr>
+          <w:t>https://stackoverflow.com/questions/58560649/how-can-you-switch-views-without-having-a-navigationview-or-an-popover</w:t>
         </w:r>
       </w:hyperlink>
       <w:r>
@@ -1182,6 +1122,7 @@
     <w:lsdException w:name="HTML Sample" w:semiHidden="1" w:unhideWhenUsed="1"/>
     <w:lsdException w:name="HTML Typewriter" w:semiHidden="1" w:unhideWhenUsed="1"/>
     <w:lsdException w:name="HTML Variable" w:semiHidden="1" w:unhideWhenUsed="1"/>
+    <w:lsdException w:name="Normal Table" w:semiHidden="1" w:unhideWhenUsed="1"/>
     <w:lsdException w:name="annotation subject" w:semiHidden="1" w:unhideWhenUsed="1"/>
     <w:lsdException w:name="No List" w:semiHidden="1" w:unhideWhenUsed="1"/>
     <w:lsdException w:name="Outline List 1" w:semiHidden="1" w:unhideWhenUsed="1"/>
@@ -1228,8 +1169,10 @@
     <w:lsdException w:name="Table Subtle 2" w:semiHidden="1" w:unhideWhenUsed="1"/>
     <w:lsdException w:name="Table Web 1" w:semiHidden="1" w:unhideWhenUsed="1"/>
     <w:lsdException w:name="Table Web 2" w:semiHidden="1" w:unhideWhenUsed="1"/>
+    <w:lsdException w:name="Table Web 3" w:semiHidden="1" w:unhideWhenUsed="1"/>
     <w:lsdException w:name="Balloon Text" w:semiHidden="1" w:unhideWhenUsed="1"/>
     <w:lsdException w:name="Table Grid" w:uiPriority="39"/>
+    <w:lsdException w:name="Table Theme" w:semiHidden="1" w:unhideWhenUsed="1"/>
     <w:lsdException w:name="Placeholder Text" w:semiHidden="1"/>
     <w:lsdException w:name="No Spacing" w:uiPriority="1" w:qFormat="1"/>
     <w:lsdException w:name="Light Shading" w:uiPriority="60"/>

</xml_diff>